<commit_message>
Last table compiled, to pdf
</commit_message>
<xml_diff>
--- a/lab_01/lab_01_2021-22.docx
+++ b/lab_01/lab_01_2021-22.docx
@@ -2853,6 +2853,12 @@
                 <w:rFonts w:ascii="Courier New" w:hAnsi="Courier New" w:cs="Courier New"/>
               </w:rPr>
             </w:pPr>
+            <w:r>
+              <w:rPr>
+                <w:rFonts w:ascii="Courier New" w:hAnsi="Courier New" w:cs="Courier New"/>
+              </w:rPr>
+              <w:t>2302,05</w:t>
+            </w:r>
           </w:p>
         </w:tc>
         <w:tc>
@@ -2866,6 +2872,12 @@
                 <w:rFonts w:ascii="Courier New" w:hAnsi="Courier New" w:cs="Courier New"/>
               </w:rPr>
             </w:pPr>
+            <w:r>
+              <w:rPr>
+                <w:rFonts w:ascii="Courier New" w:hAnsi="Courier New" w:cs="Courier New"/>
+              </w:rPr>
+              <w:t>1381,23</w:t>
+            </w:r>
           </w:p>
         </w:tc>
         <w:tc>
@@ -2879,6 +2891,12 @@
                 <w:rFonts w:ascii="Courier New" w:hAnsi="Courier New" w:cs="Courier New"/>
               </w:rPr>
             </w:pPr>
+            <w:r>
+              <w:rPr>
+                <w:rFonts w:ascii="Courier New" w:hAnsi="Courier New" w:cs="Courier New"/>
+              </w:rPr>
+              <w:t>3683,28</w:t>
+            </w:r>
           </w:p>
         </w:tc>
       </w:tr>
@@ -2921,6 +2939,12 @@
                 <w:rFonts w:ascii="Courier New" w:hAnsi="Courier New" w:cs="Courier New"/>
               </w:rPr>
             </w:pPr>
+            <w:r>
+              <w:rPr>
+                <w:rFonts w:ascii="Courier New" w:hAnsi="Courier New" w:cs="Courier New"/>
+              </w:rPr>
+              <w:t>94</w:t>
+            </w:r>
           </w:p>
         </w:tc>
         <w:tc>
@@ -2934,6 +2958,12 @@
                 <w:rFonts w:ascii="Courier New" w:hAnsi="Courier New" w:cs="Courier New"/>
               </w:rPr>
             </w:pPr>
+            <w:r>
+              <w:rPr>
+                <w:rFonts w:ascii="Courier New" w:hAnsi="Courier New" w:cs="Courier New"/>
+              </w:rPr>
+              <w:t>56,4</w:t>
+            </w:r>
           </w:p>
         </w:tc>
         <w:tc>
@@ -2947,6 +2977,12 @@
                 <w:rFonts w:ascii="Courier New" w:hAnsi="Courier New" w:cs="Courier New"/>
               </w:rPr>
             </w:pPr>
+            <w:r>
+              <w:rPr>
+                <w:rFonts w:ascii="Courier New" w:hAnsi="Courier New" w:cs="Courier New"/>
+              </w:rPr>
+              <w:t>75,2</w:t>
+            </w:r>
           </w:p>
         </w:tc>
       </w:tr>
@@ -2993,6 +3029,12 @@
                 <w:rFonts w:ascii="Courier New" w:hAnsi="Courier New" w:cs="Courier New"/>
               </w:rPr>
             </w:pPr>
+            <w:r>
+              <w:rPr>
+                <w:rFonts w:ascii="Courier New" w:hAnsi="Courier New" w:cs="Courier New"/>
+              </w:rPr>
+              <w:t>74,8</w:t>
+            </w:r>
           </w:p>
         </w:tc>
         <w:tc>
@@ -3006,6 +3048,12 @@
                 <w:rFonts w:ascii="Courier New" w:hAnsi="Courier New" w:cs="Courier New"/>
               </w:rPr>
             </w:pPr>
+            <w:r>
+              <w:rPr>
+                <w:rFonts w:ascii="Courier New" w:hAnsi="Courier New" w:cs="Courier New"/>
+              </w:rPr>
+              <w:t>164,56</w:t>
+            </w:r>
           </w:p>
         </w:tc>
         <w:tc>
@@ -3019,6 +3067,12 @@
                 <w:rFonts w:ascii="Courier New" w:hAnsi="Courier New" w:cs="Courier New"/>
               </w:rPr>
             </w:pPr>
+            <w:r>
+              <w:rPr>
+                <w:rFonts w:ascii="Courier New" w:hAnsi="Courier New" w:cs="Courier New"/>
+              </w:rPr>
+              <w:t>59,84</w:t>
+            </w:r>
           </w:p>
         </w:tc>
       </w:tr>
@@ -3071,6 +3125,12 @@
                 <w:rFonts w:ascii="Courier New" w:hAnsi="Courier New" w:cs="Courier New"/>
               </w:rPr>
             </w:pPr>
+            <w:r>
+              <w:rPr>
+                <w:rFonts w:ascii="Courier New" w:hAnsi="Courier New" w:cs="Courier New"/>
+              </w:rPr>
+              <w:t>38,25</w:t>
+            </w:r>
           </w:p>
         </w:tc>
         <w:tc>
@@ -3087,6 +3147,12 @@
                 <w:rFonts w:ascii="Courier New" w:hAnsi="Courier New" w:cs="Courier New"/>
               </w:rPr>
             </w:pPr>
+            <w:r>
+              <w:rPr>
+                <w:rFonts w:ascii="Courier New" w:hAnsi="Courier New" w:cs="Courier New"/>
+              </w:rPr>
+              <w:t>22,95</w:t>
+            </w:r>
           </w:p>
         </w:tc>
         <w:tc>
@@ -3103,6 +3169,12 @@
                 <w:rFonts w:ascii="Courier New" w:hAnsi="Courier New" w:cs="Courier New"/>
               </w:rPr>
             </w:pPr>
+            <w:r>
+              <w:rPr>
+                <w:rFonts w:ascii="Courier New" w:hAnsi="Courier New" w:cs="Courier New"/>
+              </w:rPr>
+              <w:t>30,6</w:t>
+            </w:r>
           </w:p>
         </w:tc>
       </w:tr>
@@ -3150,6 +3222,12 @@
                 <w:rFonts w:ascii="Courier New" w:hAnsi="Courier New" w:cs="Courier New"/>
               </w:rPr>
             </w:pPr>
+            <w:r>
+              <w:rPr>
+                <w:rFonts w:ascii="Courier New" w:hAnsi="Courier New" w:cs="Courier New"/>
+              </w:rPr>
+              <w:t>2509,55</w:t>
+            </w:r>
           </w:p>
         </w:tc>
         <w:tc>
@@ -3166,6 +3244,12 @@
                 <w:rFonts w:ascii="Courier New" w:hAnsi="Courier New" w:cs="Courier New"/>
               </w:rPr>
             </w:pPr>
+            <w:r>
+              <w:rPr>
+                <w:rFonts w:ascii="Courier New" w:hAnsi="Courier New" w:cs="Courier New"/>
+              </w:rPr>
+              <w:t>1625,14</w:t>
+            </w:r>
           </w:p>
         </w:tc>
         <w:tc>
@@ -3182,6 +3266,12 @@
                 <w:rFonts w:ascii="Courier New" w:hAnsi="Courier New" w:cs="Courier New"/>
               </w:rPr>
             </w:pPr>
+            <w:r>
+              <w:rPr>
+                <w:rFonts w:ascii="Courier New" w:hAnsi="Courier New" w:cs="Courier New"/>
+              </w:rPr>
+              <w:t>3848,92</w:t>
+            </w:r>
           </w:p>
         </w:tc>
       </w:tr>

</xml_diff>